<commit_message>
Final work on closing paragraph.
</commit_message>
<xml_diff>
--- a/NCME 2023/NCME Abstract.docx
+++ b/NCME 2023/NCME Abstract.docx
@@ -1078,15 +1078,94 @@
       </w:r>
     </w:p>
     <w:p>
+      <w:pPr>
+        <w:rPr>
+          <w:ins w:id="3" w:author="Peabody, Michael" w:date="2022-08-09T10:26:00Z"/>
+        </w:rPr>
+      </w:pPr>
       <w:r>
         <w:t xml:space="preserve">Different estimation methods have their own unique set of pros and cons, which analysts must consider depending on the testing situation.  </w:t>
       </w:r>
-      <w:r>
-        <w:t>Although the initial rationale for non-iterative PROX is no longer salient, given the increase in computing power over the past 30 years, t</w:t>
-      </w:r>
-      <w:r>
-        <w:t xml:space="preserve">here are instances when an IT department is unable to incorporate specialty software into an automated scoring system and non-iterative PROX provides a uniquely simple solution as it is easily computed in SQL.  </w:t>
-      </w:r>
+      <w:del w:id="4" w:author="Peabody, Michael" w:date="2022-08-09T10:26:00Z">
+        <w:r>
+          <w:delText>Although the initial rationale for non-iterative PROX is no longer salient, given the increase in computing power over the past 30 years, t</w:delText>
+        </w:r>
+        <w:r>
+          <w:delText xml:space="preserve">here are instances when an IT department is unable to incorporate specialty software into an automated scoring system and non-iterative PROX provides a uniquely simple solution as it is easily computed in SQL.  </w:delText>
+        </w:r>
+      </w:del>
+    </w:p>
+    <w:p>
+      <w:pPr>
+        <w:rPr>
+          <w:del w:id="5" w:author="Peabody, Michael" w:date="2022-08-09T10:38:00Z"/>
+        </w:rPr>
+      </w:pPr>
+      <w:ins w:id="6" w:author="Peabody, Michael" w:date="2022-08-09T10:31:00Z">
+        <w:r>
+          <w:t xml:space="preserve">Although </w:t>
+        </w:r>
+      </w:ins>
+      <w:ins w:id="7" w:author="Peabody, Michael" w:date="2022-08-09T10:39:00Z">
+        <w:r>
+          <w:t xml:space="preserve">non-iterative </w:t>
+        </w:r>
+      </w:ins>
+      <w:ins w:id="8" w:author="Peabody, Michael" w:date="2022-08-09T10:31:00Z">
+        <w:r>
+          <w:t xml:space="preserve">PROX has been shown to work well when the distributional requirements are met, </w:t>
+        </w:r>
+      </w:ins>
+      <w:ins w:id="9" w:author="Peabody, Michael" w:date="2022-08-09T10:32:00Z">
+        <w:r>
+          <w:t>the impact of violations of these requirements is unknown.</w:t>
+        </w:r>
+      </w:ins>
+      <w:ins w:id="10" w:author="Peabody, Michael" w:date="2022-08-09T10:35:00Z">
+        <w:r>
+          <w:t xml:space="preserve">  </w:t>
+        </w:r>
+      </w:ins>
+      <w:ins w:id="11" w:author="Peabody, Michael" w:date="2022-08-09T10:36:00Z">
+        <w:r>
+          <w:t xml:space="preserve">Results from this study </w:t>
+        </w:r>
+      </w:ins>
+      <w:ins w:id="12" w:author="Peabody, Michael" w:date="2022-08-09T10:37:00Z">
+        <w:r>
+          <w:t xml:space="preserve">help inform our understanding of the appropriate use of </w:t>
+        </w:r>
+      </w:ins>
+      <w:ins w:id="13" w:author="Peabody, Michael" w:date="2022-08-09T10:39:00Z">
+        <w:r>
+          <w:t xml:space="preserve">non-iterative </w:t>
+        </w:r>
+      </w:ins>
+      <w:ins w:id="14" w:author="Peabody, Michael" w:date="2022-08-09T10:37:00Z">
+        <w:r>
+          <w:t>PROX</w:t>
+        </w:r>
+      </w:ins>
+      <w:ins w:id="15" w:author="Peabody, Michael" w:date="2022-08-09T10:40:00Z">
+        <w:r>
+          <w:t xml:space="preserve">, particularly in continuous testing </w:t>
+        </w:r>
+      </w:ins>
+      <w:ins w:id="16" w:author="Peabody, Michael" w:date="2022-08-09T10:51:00Z">
+        <w:r>
+          <w:t xml:space="preserve">or adaptive testing </w:t>
+        </w:r>
+      </w:ins>
+      <w:ins w:id="17" w:author="Peabody, Michael" w:date="2022-08-09T10:40:00Z">
+        <w:r>
+          <w:t>where all item parameters are know</w:t>
+        </w:r>
+      </w:ins>
+      <w:ins w:id="18" w:author="Peabody, Michael" w:date="2022-08-09T10:50:00Z">
+        <w:r>
+          <w:t>n.</w:t>
+        </w:r>
+      </w:ins>
     </w:p>
     <w:p/>
     <w:p>
@@ -1125,7 +1204,6 @@
           <w:b/>
           <w:bCs/>
         </w:rPr>
-        <w:lastRenderedPageBreak/>
         <w:t>REFERENCES</w:t>
       </w:r>
     </w:p>
@@ -2671,6 +2749,16 @@
       <w:ind w:left="720" w:hanging="720"/>
     </w:pPr>
   </w:style>
+  <w:style w:type="paragraph" w:styleId="Revision">
+    <w:name w:val="Revision"/>
+    <w:hidden/>
+    <w:uiPriority w:val="99"/>
+    <w:semiHidden/>
+    <w:rsid w:val="00BF41CD"/>
+    <w:pPr>
+      <w:spacing w:after="0" w:line="240" w:lineRule="auto"/>
+    </w:pPr>
+  </w:style>
 </w:styles>
 </file>
 

</xml_diff>